<commit_message>
c18 - Documentação final do projeto
</commit_message>
<xml_diff>
--- a/Projeto SA1.docx
+++ b/Projeto SA1.docx
@@ -603,7 +603,42 @@
                                 <w:color w:val="000000"/>
                                 <w:sz w:val="22"/>
                               </w:rPr>
-                              <w:t xml:space="preserve">Turma: Administrador de banco de dados </w:t>
+                              <w:t xml:space="preserve">Turma: Administrador de </w:t>
+                            </w:r>
+                            <w:r>
+                              <w:rPr>
+                                <w:color w:val="000000"/>
+                                <w:sz w:val="22"/>
+                              </w:rPr>
+                              <w:t>B</w:t>
+                            </w:r>
+                            <w:r>
+                              <w:rPr>
+                                <w:color w:val="000000"/>
+                                <w:sz w:val="22"/>
+                              </w:rPr>
+                              <w:t xml:space="preserve">anco de </w:t>
+                            </w:r>
+                            <w:r>
+                              <w:rPr>
+                                <w:color w:val="000000"/>
+                                <w:sz w:val="22"/>
+                              </w:rPr>
+                              <w:t>D</w:t>
+                            </w:r>
+                            <w:r>
+                              <w:rPr>
+                                <w:color w:val="000000"/>
+                                <w:sz w:val="22"/>
+                              </w:rPr>
+                              <w:t xml:space="preserve">ados </w:t>
+                            </w:r>
+                            <w:r>
+                              <w:rPr>
+                                <w:color w:val="000000"/>
+                                <w:sz w:val="22"/>
+                              </w:rPr>
+                              <w:t xml:space="preserve">- </w:t>
                             </w:r>
                             <w:r>
                               <w:rPr>
@@ -649,21 +684,12 @@
                             <w:pPr>
                               <w:textDirection w:val="btLr"/>
                             </w:pPr>
-                            <w:proofErr w:type="spellStart"/>
                             <w:r>
                               <w:rPr>
                                 <w:color w:val="000000"/>
                                 <w:sz w:val="22"/>
                               </w:rPr>
-                              <w:t>Co-orientador</w:t>
-                            </w:r>
-                            <w:proofErr w:type="spellEnd"/>
-                            <w:r>
-                              <w:rPr>
-                                <w:color w:val="000000"/>
-                                <w:sz w:val="22"/>
-                              </w:rPr>
-                              <w:t>: Prof.____________________</w:t>
+                              <w:t>Co-orientador: Prof.____________________</w:t>
                             </w:r>
                           </w:p>
                           <w:p>
@@ -692,21 +718,12 @@
                             <w:pPr>
                               <w:textDirection w:val="btLr"/>
                             </w:pPr>
-                            <w:proofErr w:type="spellStart"/>
                             <w:r>
                               <w:rPr>
                                 <w:color w:val="000000"/>
                                 <w:sz w:val="22"/>
                               </w:rPr>
-                              <w:t>Co-orientador</w:t>
-                            </w:r>
-                            <w:proofErr w:type="spellEnd"/>
-                            <w:r>
-                              <w:rPr>
-                                <w:color w:val="000000"/>
-                                <w:sz w:val="22"/>
-                              </w:rPr>
-                              <w:t>: Prof.____________________</w:t>
+                              <w:t>Co-orientador: Prof.____________________</w:t>
                             </w:r>
                           </w:p>
                           <w:p>
@@ -773,7 +790,42 @@
                           <w:color w:val="000000"/>
                           <w:sz w:val="22"/>
                         </w:rPr>
-                        <w:t xml:space="preserve">Turma: Administrador de banco de dados </w:t>
+                        <w:t xml:space="preserve">Turma: Administrador de </w:t>
+                      </w:r>
+                      <w:r>
+                        <w:rPr>
+                          <w:color w:val="000000"/>
+                          <w:sz w:val="22"/>
+                        </w:rPr>
+                        <w:t>B</w:t>
+                      </w:r>
+                      <w:r>
+                        <w:rPr>
+                          <w:color w:val="000000"/>
+                          <w:sz w:val="22"/>
+                        </w:rPr>
+                        <w:t xml:space="preserve">anco de </w:t>
+                      </w:r>
+                      <w:r>
+                        <w:rPr>
+                          <w:color w:val="000000"/>
+                          <w:sz w:val="22"/>
+                        </w:rPr>
+                        <w:t>D</w:t>
+                      </w:r>
+                      <w:r>
+                        <w:rPr>
+                          <w:color w:val="000000"/>
+                          <w:sz w:val="22"/>
+                        </w:rPr>
+                        <w:t xml:space="preserve">ados </w:t>
+                      </w:r>
+                      <w:r>
+                        <w:rPr>
+                          <w:color w:val="000000"/>
+                          <w:sz w:val="22"/>
+                        </w:rPr>
+                        <w:t xml:space="preserve">- </w:t>
                       </w:r>
                       <w:r>
                         <w:rPr>
@@ -819,21 +871,12 @@
                       <w:pPr>
                         <w:textDirection w:val="btLr"/>
                       </w:pPr>
-                      <w:proofErr w:type="spellStart"/>
                       <w:r>
                         <w:rPr>
                           <w:color w:val="000000"/>
                           <w:sz w:val="22"/>
                         </w:rPr>
-                        <w:t>Co-orientador</w:t>
-                      </w:r>
-                      <w:proofErr w:type="spellEnd"/>
-                      <w:r>
-                        <w:rPr>
-                          <w:color w:val="000000"/>
-                          <w:sz w:val="22"/>
-                        </w:rPr>
-                        <w:t>: Prof.____________________</w:t>
+                        <w:t>Co-orientador: Prof.____________________</w:t>
                       </w:r>
                     </w:p>
                     <w:p>
@@ -862,21 +905,12 @@
                       <w:pPr>
                         <w:textDirection w:val="btLr"/>
                       </w:pPr>
-                      <w:proofErr w:type="spellStart"/>
                       <w:r>
                         <w:rPr>
                           <w:color w:val="000000"/>
                           <w:sz w:val="22"/>
                         </w:rPr>
-                        <w:t>Co-orientador</w:t>
-                      </w:r>
-                      <w:proofErr w:type="spellEnd"/>
-                      <w:r>
-                        <w:rPr>
-                          <w:color w:val="000000"/>
-                          <w:sz w:val="22"/>
-                        </w:rPr>
-                        <w:t>: Prof.____________________</w:t>
+                        <w:t>Co-orientador: Prof.____________________</w:t>
                       </w:r>
                     </w:p>
                     <w:p>
@@ -1385,7 +1419,19 @@
         <w:rPr>
           <w:color w:val="000000"/>
         </w:rPr>
-        <w:t xml:space="preserve">Aprovado em:  __de </w:t>
+        <w:t xml:space="preserve">Aprovado em </w:t>
+      </w:r>
+      <w:r>
+        <w:rPr>
+          <w:color w:val="000000"/>
+        </w:rPr>
+        <w:t xml:space="preserve">20 </w:t>
+      </w:r>
+      <w:r>
+        <w:rPr>
+          <w:color w:val="000000"/>
+        </w:rPr>
+        <w:t xml:space="preserve">de </w:t>
       </w:r>
       <w:r>
         <w:rPr>
@@ -1397,21 +1443,7 @@
         <w:rPr>
           <w:color w:val="000000"/>
         </w:rPr>
-        <w:t xml:space="preserve"> d</w:t>
-      </w:r>
-      <w:proofErr w:type="spellStart"/>
-      <w:r>
-        <w:rPr>
-          <w:color w:val="000000"/>
-        </w:rPr>
-        <w:t>e</w:t>
-      </w:r>
-      <w:proofErr w:type="spellEnd"/>
-      <w:r>
-        <w:rPr>
-          <w:color w:val="000000"/>
-        </w:rPr>
-        <w:t xml:space="preserve"> 2022.</w:t>
+        <w:t xml:space="preserve"> de 2022.</w:t>
       </w:r>
     </w:p>
     <w:p>
@@ -1475,62 +1507,20 @@
         <w:rPr>
           <w:color w:val="000000"/>
         </w:rPr>
-        <w:t>_______________________</w:t>
-      </w:r>
-    </w:p>
-    <w:p>
-      <w:pPr>
-        <w:spacing w:line="240" w:lineRule="auto"/>
-        <w:jc w:val="center"/>
-        <w:rPr>
-          <w:color w:val="000000"/>
-        </w:rPr>
-      </w:pPr>
-      <w:r>
-        <w:rPr>
-          <w:color w:val="000000"/>
-        </w:rPr>
-        <w:t>(Nome do orientador, sua titulação e Instituição a que pertence).</w:t>
-      </w:r>
-    </w:p>
-    <w:p>
-      <w:pPr>
-        <w:spacing w:line="240" w:lineRule="auto"/>
-        <w:jc w:val="center"/>
-        <w:rPr>
-          <w:color w:val="000000"/>
-        </w:rPr>
-      </w:pPr>
+        <w:t>Luciano Lopes Ferreira, DBA, SENAI Taguatinga-DF</w:t>
+      </w:r>
     </w:p>
     <w:p>
       <w:pPr>
         <w:spacing w:after="0" w:line="240" w:lineRule="auto"/>
         <w:jc w:val="center"/>
-        <w:rPr>
-          <w:color w:val="000000"/>
-        </w:rPr>
-      </w:pPr>
-      <w:r>
-        <w:rPr>
-          <w:color w:val="000000"/>
-        </w:rPr>
-        <w:t>_______________________</w:t>
-      </w:r>
+      </w:pPr>
     </w:p>
     <w:p>
       <w:pPr>
         <w:spacing w:after="0" w:line="240" w:lineRule="auto"/>
         <w:jc w:val="center"/>
-        <w:rPr>
-          <w:color w:val="000000"/>
-        </w:rPr>
-      </w:pPr>
-      <w:r>
-        <w:rPr>
-          <w:color w:val="000000"/>
-        </w:rPr>
-        <w:t>(nome, titulação e instituição a que pertence).</w:t>
-      </w:r>
+      </w:pPr>
     </w:p>
     <w:p>
       <w:pPr>
@@ -1558,33 +1548,35 @@
     </w:p>
     <w:p>
       <w:pPr>
-        <w:spacing w:after="0" w:line="240" w:lineRule="auto"/>
-        <w:jc w:val="center"/>
-      </w:pPr>
-    </w:p>
-    <w:p>
-      <w:pPr>
-        <w:spacing w:after="0" w:line="240" w:lineRule="auto"/>
-        <w:jc w:val="center"/>
-      </w:pPr>
-    </w:p>
-    <w:p>
-      <w:pPr>
         <w:spacing w:line="276" w:lineRule="auto"/>
         <w:jc w:val="center"/>
       </w:pPr>
     </w:p>
     <w:p>
       <w:pPr>
-        <w:jc w:val="center"/>
-        <w:rPr>
-          <w:b/>
-        </w:rPr>
-      </w:pPr>
-      <w:r>
-        <w:rPr>
-          <w:b/>
-        </w:rPr>
+        <w:rPr>
+          <w:b/>
+        </w:rPr>
+      </w:pPr>
+      <w:r>
+        <w:rPr>
+          <w:b/>
+        </w:rPr>
+        <w:br w:type="page"/>
+      </w:r>
+    </w:p>
+    <w:p>
+      <w:pPr>
+        <w:jc w:val="center"/>
+        <w:rPr>
+          <w:b/>
+        </w:rPr>
+      </w:pPr>
+      <w:r>
+        <w:rPr>
+          <w:b/>
+        </w:rPr>
+        <w:lastRenderedPageBreak/>
         <w:t>AGRADECIMENTOS</w:t>
       </w:r>
     </w:p>
@@ -1727,6 +1719,12 @@
         <w:rPr>
           <w:color w:val="000000"/>
         </w:rPr>
+        <w:t xml:space="preserve"> Ferreira</w:t>
+      </w:r>
+      <w:r>
+        <w:rPr>
+          <w:color w:val="000000"/>
+        </w:rPr>
         <w:t xml:space="preserve">, pela excelente orientação </w:t>
       </w:r>
       <w:r>
@@ -2179,7 +2177,19 @@
         <w:t>Palavras-chave:</w:t>
       </w:r>
       <w:r>
-        <w:t xml:space="preserve"> Banco de dados. DBA. Entidade, Relacionamento, Atributos.</w:t>
+        <w:t xml:space="preserve"> Banco de dados</w:t>
+      </w:r>
+      <w:r>
+        <w:t>,</w:t>
+      </w:r>
+      <w:r>
+        <w:t xml:space="preserve"> DBA</w:t>
+      </w:r>
+      <w:r>
+        <w:t>,</w:t>
+      </w:r>
+      <w:r>
+        <w:t xml:space="preserve"> Entidade, Relacionamento, Atributos.</w:t>
       </w:r>
     </w:p>
     <w:p>
@@ -2631,7 +2641,10 @@
               <w:tab w:val="right" w:pos="9061"/>
             </w:tabs>
             <w:rPr>
+              <w:rFonts w:asciiTheme="minorHAnsi" w:eastAsiaTheme="minorEastAsia" w:hAnsiTheme="minorHAnsi" w:cstheme="minorBidi"/>
               <w:noProof/>
+              <w:sz w:val="22"/>
+              <w:szCs w:val="22"/>
             </w:rPr>
           </w:pPr>
           <w:r>
@@ -2643,7 +2656,7 @@
           <w:r>
             <w:fldChar w:fldCharType="separate"/>
           </w:r>
-          <w:hyperlink w:anchor="_Toc102675965" w:history="1">
+          <w:hyperlink w:anchor="_Toc109202143" w:history="1">
             <w:r>
               <w:rPr>
                 <w:rStyle w:val="Hyperlink"/>
@@ -2670,7 +2683,7 @@
                 <w:noProof/>
                 <w:webHidden/>
               </w:rPr>
-              <w:instrText xml:space="preserve"> PAGEREF _Toc102675965 \h </w:instrText>
+              <w:instrText xml:space="preserve"> PAGEREF _Toc109202143 \h </w:instrText>
             </w:r>
             <w:r>
               <w:rPr>
@@ -2708,10 +2721,13 @@
               <w:tab w:val="right" w:pos="9061"/>
             </w:tabs>
             <w:rPr>
+              <w:rFonts w:asciiTheme="minorHAnsi" w:eastAsiaTheme="minorEastAsia" w:hAnsiTheme="minorHAnsi" w:cstheme="minorBidi"/>
               <w:noProof/>
+              <w:sz w:val="22"/>
+              <w:szCs w:val="22"/>
             </w:rPr>
           </w:pPr>
-          <w:hyperlink w:anchor="_Toc102675966" w:history="1">
+          <w:hyperlink w:anchor="_Toc109202144" w:history="1">
             <w:r>
               <w:rPr>
                 <w:rStyle w:val="Hyperlink"/>
@@ -2738,7 +2754,7 @@
                 <w:noProof/>
                 <w:webHidden/>
               </w:rPr>
-              <w:instrText xml:space="preserve"> PAGEREF _Toc102675966 \h </w:instrText>
+              <w:instrText xml:space="preserve"> PAGEREF _Toc109202144 \h </w:instrText>
             </w:r>
             <w:r>
               <w:rPr>
@@ -2776,10 +2792,13 @@
               <w:tab w:val="right" w:pos="9061"/>
             </w:tabs>
             <w:rPr>
+              <w:rFonts w:asciiTheme="minorHAnsi" w:eastAsiaTheme="minorEastAsia" w:hAnsiTheme="minorHAnsi" w:cstheme="minorBidi"/>
               <w:noProof/>
+              <w:sz w:val="22"/>
+              <w:szCs w:val="22"/>
             </w:rPr>
           </w:pPr>
-          <w:hyperlink w:anchor="_Toc102675967" w:history="1">
+          <w:hyperlink w:anchor="_Toc109202145" w:history="1">
             <w:r>
               <w:rPr>
                 <w:rStyle w:val="Hyperlink"/>
@@ -2806,7 +2825,7 @@
                 <w:noProof/>
                 <w:webHidden/>
               </w:rPr>
-              <w:instrText xml:space="preserve"> PAGEREF _Toc102675967 \h </w:instrText>
+              <w:instrText xml:space="preserve"> PAGEREF _Toc109202145 \h </w:instrText>
             </w:r>
             <w:r>
               <w:rPr>
@@ -2840,14 +2859,14 @@
         <w:p>
           <w:pPr>
             <w:pStyle w:val="Sumrio2"/>
-            <w:tabs>
-              <w:tab w:val="right" w:pos="9061"/>
-            </w:tabs>
             <w:rPr>
+              <w:rFonts w:asciiTheme="minorHAnsi" w:eastAsiaTheme="minorEastAsia" w:hAnsiTheme="minorHAnsi" w:cstheme="minorBidi"/>
               <w:noProof/>
+              <w:sz w:val="22"/>
+              <w:szCs w:val="22"/>
             </w:rPr>
           </w:pPr>
-          <w:hyperlink w:anchor="_Toc102675968" w:history="1">
+          <w:hyperlink w:anchor="_Toc109202146" w:history="1">
             <w:r>
               <w:rPr>
                 <w:rStyle w:val="Hyperlink"/>
@@ -2874,7 +2893,7 @@
                 <w:noProof/>
                 <w:webHidden/>
               </w:rPr>
-              <w:instrText xml:space="preserve"> PAGEREF _Toc102675968 \h </w:instrText>
+              <w:instrText xml:space="preserve"> PAGEREF _Toc109202146 \h </w:instrText>
             </w:r>
             <w:r>
               <w:rPr>
@@ -2908,14 +2927,14 @@
         <w:p>
           <w:pPr>
             <w:pStyle w:val="Sumrio2"/>
-            <w:tabs>
-              <w:tab w:val="right" w:pos="9061"/>
-            </w:tabs>
             <w:rPr>
+              <w:rFonts w:asciiTheme="minorHAnsi" w:eastAsiaTheme="minorEastAsia" w:hAnsiTheme="minorHAnsi" w:cstheme="minorBidi"/>
               <w:noProof/>
+              <w:sz w:val="22"/>
+              <w:szCs w:val="22"/>
             </w:rPr>
           </w:pPr>
-          <w:hyperlink w:anchor="_Toc102675969" w:history="1">
+          <w:hyperlink w:anchor="_Toc109202147" w:history="1">
             <w:r>
               <w:rPr>
                 <w:rStyle w:val="Hyperlink"/>
@@ -2929,7 +2948,7 @@
                 <w:rStyle w:val="Hyperlink"/>
                 <w:noProof/>
               </w:rPr>
-              <w:t>DICIONARIO DE DADOS</w:t>
+              <w:t>DICIONÁRIO DE DADOS</w:t>
             </w:r>
             <w:r>
               <w:rPr>
@@ -2950,7 +2969,7 @@
                 <w:noProof/>
                 <w:webHidden/>
               </w:rPr>
-              <w:instrText xml:space="preserve"> PAGEREF _Toc102675969 \h </w:instrText>
+              <w:instrText xml:space="preserve"> PAGEREF _Toc109202147 \h </w:instrText>
             </w:r>
             <w:r>
               <w:rPr>
@@ -2988,16 +3007,19 @@
               <w:tab w:val="right" w:pos="9061"/>
             </w:tabs>
             <w:rPr>
+              <w:rFonts w:asciiTheme="minorHAnsi" w:eastAsiaTheme="minorEastAsia" w:hAnsiTheme="minorHAnsi" w:cstheme="minorBidi"/>
               <w:noProof/>
+              <w:sz w:val="22"/>
+              <w:szCs w:val="22"/>
             </w:rPr>
           </w:pPr>
-          <w:hyperlink w:anchor="_Toc102675970" w:history="1">
+          <w:hyperlink w:anchor="_Toc109202148" w:history="1">
             <w:r>
               <w:rPr>
                 <w:rStyle w:val="Hyperlink"/>
                 <w:noProof/>
               </w:rPr>
-              <w:t>7 NORMALIZAÇÃO</w:t>
+              <w:t>6 NORMALIZAÇÃO</w:t>
             </w:r>
             <w:r>
               <w:rPr>
@@ -3018,7 +3040,7 @@
                 <w:noProof/>
                 <w:webHidden/>
               </w:rPr>
-              <w:instrText xml:space="preserve"> PAGEREF _Toc102675970 \h </w:instrText>
+              <w:instrText xml:space="preserve"> PAGEREF _Toc109202148 \h </w:instrText>
             </w:r>
             <w:r>
               <w:rPr>
@@ -3056,16 +3078,19 @@
               <w:tab w:val="right" w:pos="9061"/>
             </w:tabs>
             <w:rPr>
+              <w:rFonts w:asciiTheme="minorHAnsi" w:eastAsiaTheme="minorEastAsia" w:hAnsiTheme="minorHAnsi" w:cstheme="minorBidi"/>
               <w:noProof/>
+              <w:sz w:val="22"/>
+              <w:szCs w:val="22"/>
             </w:rPr>
           </w:pPr>
-          <w:hyperlink w:anchor="_Toc102675971" w:history="1">
+          <w:hyperlink w:anchor="_Toc109202149" w:history="1">
             <w:r>
               <w:rPr>
                 <w:rStyle w:val="Hyperlink"/>
                 <w:noProof/>
               </w:rPr>
-              <w:t>8 IMPLEMENTAÇÃO</w:t>
+              <w:t>7 IMPLEMENTAÇÃO</w:t>
             </w:r>
             <w:r>
               <w:rPr>
@@ -3086,7 +3111,7 @@
                 <w:noProof/>
                 <w:webHidden/>
               </w:rPr>
-              <w:instrText xml:space="preserve"> PAGEREF _Toc102675971 \h </w:instrText>
+              <w:instrText xml:space="preserve"> PAGEREF _Toc109202149 \h </w:instrText>
             </w:r>
             <w:r>
               <w:rPr>
@@ -3106,7 +3131,7 @@
                 <w:noProof/>
                 <w:webHidden/>
               </w:rPr>
-              <w:t>14</w:t>
+              <w:t>15</w:t>
             </w:r>
             <w:r>
               <w:rPr>
@@ -3124,16 +3149,19 @@
               <w:tab w:val="right" w:pos="9061"/>
             </w:tabs>
             <w:rPr>
+              <w:rFonts w:asciiTheme="minorHAnsi" w:eastAsiaTheme="minorEastAsia" w:hAnsiTheme="minorHAnsi" w:cstheme="minorBidi"/>
               <w:noProof/>
+              <w:sz w:val="22"/>
+              <w:szCs w:val="22"/>
             </w:rPr>
           </w:pPr>
-          <w:hyperlink w:anchor="_Toc102675972" w:history="1">
+          <w:hyperlink w:anchor="_Toc109202150" w:history="1">
             <w:r>
               <w:rPr>
                 <w:rStyle w:val="Hyperlink"/>
                 <w:noProof/>
               </w:rPr>
-              <w:t>9 TESTES BASICOS</w:t>
+              <w:t>8 TESTES BÁSICOS</w:t>
             </w:r>
             <w:r>
               <w:rPr>
@@ -3154,7 +3182,7 @@
                 <w:noProof/>
                 <w:webHidden/>
               </w:rPr>
-              <w:instrText xml:space="preserve"> PAGEREF _Toc102675972 \h </w:instrText>
+              <w:instrText xml:space="preserve"> PAGEREF _Toc109202150 \h </w:instrText>
             </w:r>
             <w:r>
               <w:rPr>
@@ -3174,7 +3202,7 @@
                 <w:noProof/>
                 <w:webHidden/>
               </w:rPr>
-              <w:t>14</w:t>
+              <w:t>15</w:t>
             </w:r>
             <w:r>
               <w:rPr>
@@ -3192,16 +3220,19 @@
               <w:tab w:val="right" w:pos="9061"/>
             </w:tabs>
             <w:rPr>
+              <w:rFonts w:asciiTheme="minorHAnsi" w:eastAsiaTheme="minorEastAsia" w:hAnsiTheme="minorHAnsi" w:cstheme="minorBidi"/>
               <w:noProof/>
+              <w:sz w:val="22"/>
+              <w:szCs w:val="22"/>
             </w:rPr>
           </w:pPr>
-          <w:hyperlink w:anchor="_Toc102675973" w:history="1">
+          <w:hyperlink w:anchor="_Toc109202151" w:history="1">
             <w:r>
               <w:rPr>
                 <w:rStyle w:val="Hyperlink"/>
                 <w:noProof/>
               </w:rPr>
-              <w:t>10 RESULTADO E DISCUSSÃO</w:t>
+              <w:t>9 RESULTADO E DISCUSSÃO</w:t>
             </w:r>
             <w:r>
               <w:rPr>
@@ -3222,7 +3253,7 @@
                 <w:noProof/>
                 <w:webHidden/>
               </w:rPr>
-              <w:instrText xml:space="preserve"> PAGEREF _Toc102675973 \h </w:instrText>
+              <w:instrText xml:space="preserve"> PAGEREF _Toc109202151 \h </w:instrText>
             </w:r>
             <w:r>
               <w:rPr>
@@ -3260,16 +3291,19 @@
               <w:tab w:val="right" w:pos="9061"/>
             </w:tabs>
             <w:rPr>
+              <w:rFonts w:asciiTheme="minorHAnsi" w:eastAsiaTheme="minorEastAsia" w:hAnsiTheme="minorHAnsi" w:cstheme="minorBidi"/>
               <w:noProof/>
+              <w:sz w:val="22"/>
+              <w:szCs w:val="22"/>
             </w:rPr>
           </w:pPr>
-          <w:hyperlink w:anchor="_Toc102675974" w:history="1">
+          <w:hyperlink w:anchor="_Toc109202152" w:history="1">
             <w:r>
               <w:rPr>
                 <w:rStyle w:val="Hyperlink"/>
                 <w:noProof/>
               </w:rPr>
-              <w:t>11 DISCUSSÃO</w:t>
+              <w:t>10 DISCUSSÃO</w:t>
             </w:r>
             <w:r>
               <w:rPr>
@@ -3290,7 +3324,7 @@
                 <w:noProof/>
                 <w:webHidden/>
               </w:rPr>
-              <w:instrText xml:space="preserve"> PAGEREF _Toc102675974 \h </w:instrText>
+              <w:instrText xml:space="preserve"> PAGEREF _Toc109202152 \h </w:instrText>
             </w:r>
             <w:r>
               <w:rPr>
@@ -3328,16 +3362,19 @@
               <w:tab w:val="right" w:pos="9061"/>
             </w:tabs>
             <w:rPr>
+              <w:rFonts w:asciiTheme="minorHAnsi" w:eastAsiaTheme="minorEastAsia" w:hAnsiTheme="minorHAnsi" w:cstheme="minorBidi"/>
               <w:noProof/>
+              <w:sz w:val="22"/>
+              <w:szCs w:val="22"/>
             </w:rPr>
           </w:pPr>
-          <w:hyperlink w:anchor="_Toc102675975" w:history="1">
+          <w:hyperlink w:anchor="_Toc109202153" w:history="1">
             <w:r>
               <w:rPr>
                 <w:rStyle w:val="Hyperlink"/>
                 <w:noProof/>
               </w:rPr>
-              <w:t>12 DICAS</w:t>
+              <w:t>11 DICAS</w:t>
             </w:r>
             <w:r>
               <w:rPr>
@@ -3358,7 +3395,7 @@
                 <w:noProof/>
                 <w:webHidden/>
               </w:rPr>
-              <w:instrText xml:space="preserve"> PAGEREF _Toc102675975 \h </w:instrText>
+              <w:instrText xml:space="preserve"> PAGEREF _Toc109202153 \h </w:instrText>
             </w:r>
             <w:r>
               <w:rPr>
@@ -3396,17 +3433,20 @@
               <w:tab w:val="right" w:pos="9061"/>
             </w:tabs>
             <w:rPr>
+              <w:rFonts w:asciiTheme="minorHAnsi" w:eastAsiaTheme="minorEastAsia" w:hAnsiTheme="minorHAnsi" w:cstheme="minorBidi"/>
               <w:noProof/>
+              <w:sz w:val="22"/>
+              <w:szCs w:val="22"/>
             </w:rPr>
           </w:pPr>
-          <w:hyperlink w:anchor="_Toc102675976" w:history="1">
+          <w:hyperlink w:anchor="_Toc109202154" w:history="1">
             <w:r>
               <w:rPr>
                 <w:rStyle w:val="Hyperlink"/>
                 <w:noProof/>
                 <w:highlight w:val="white"/>
               </w:rPr>
-              <w:t>CONCLUSÃO</w:t>
+              <w:t>12 CONCLUSÃO</w:t>
             </w:r>
             <w:r>
               <w:rPr>
@@ -3427,7 +3467,7 @@
                 <w:noProof/>
                 <w:webHidden/>
               </w:rPr>
-              <w:instrText xml:space="preserve"> PAGEREF _Toc102675976 \h </w:instrText>
+              <w:instrText xml:space="preserve"> PAGEREF _Toc109202154 \h </w:instrText>
             </w:r>
             <w:r>
               <w:rPr>
@@ -3447,7 +3487,7 @@
                 <w:noProof/>
                 <w:webHidden/>
               </w:rPr>
-              <w:t>16</w:t>
+              <w:t>17</w:t>
             </w:r>
             <w:r>
               <w:rPr>
@@ -3538,7 +3578,7 @@
         <w:pStyle w:val="Ttulo1"/>
         <w:spacing w:before="240" w:after="240" w:line="360" w:lineRule="auto"/>
       </w:pPr>
-      <w:bookmarkStart w:id="1" w:name="_Toc102675965"/>
+      <w:bookmarkStart w:id="1" w:name="_Toc109202143"/>
       <w:r>
         <w:lastRenderedPageBreak/>
         <w:t>1 INTRODUÇÃO</w:t>
@@ -3643,7 +3683,7 @@
       <w:pPr>
         <w:pStyle w:val="Ttulo1"/>
       </w:pPr>
-      <w:bookmarkStart w:id="2" w:name="_Toc102675966"/>
+      <w:bookmarkStart w:id="2" w:name="_Toc109202144"/>
       <w:r>
         <w:t>2 REQUISITOS E REGRAS DE NEGÓCIO</w:t>
       </w:r>
@@ -3672,6 +3712,7 @@
     <w:p>
       <w:pPr>
         <w:spacing w:after="0"/>
+        <w:ind w:firstLine="720"/>
       </w:pPr>
       <w:r>
         <w:t xml:space="preserve">•Um aluno só pode estar matriculado em um curso por vez; </w:t>
@@ -3680,6 +3721,7 @@
     <w:p>
       <w:pPr>
         <w:spacing w:after="0"/>
+        <w:ind w:firstLine="720"/>
       </w:pPr>
       <w:r>
         <w:t xml:space="preserve">•Alunos possuem um código de identificação (RA); </w:t>
@@ -3688,6 +3730,7 @@
     <w:p>
       <w:pPr>
         <w:spacing w:after="0"/>
+        <w:ind w:firstLine="720"/>
       </w:pPr>
       <w:r>
         <w:t xml:space="preserve">•Cursos são compostos por várias disciplinas; </w:t>
@@ -3696,6 +3739,7 @@
     <w:p>
       <w:pPr>
         <w:spacing w:after="0"/>
+        <w:ind w:firstLine="720"/>
       </w:pPr>
       <w:r>
         <w:t xml:space="preserve">•Cada disciplina terá no máximo 30 alunos por turma; </w:t>
@@ -3704,6 +3748,7 @@
     <w:p>
       <w:pPr>
         <w:spacing w:after="0"/>
+        <w:ind w:firstLine="720"/>
       </w:pPr>
       <w:r>
         <w:lastRenderedPageBreak/>
@@ -3713,6 +3758,7 @@
     <w:p>
       <w:pPr>
         <w:spacing w:after="0"/>
+        <w:ind w:firstLine="720"/>
       </w:pPr>
       <w:r>
         <w:t xml:space="preserve">•As disciplinas pertencem a departamentos específicos; </w:t>
@@ -3721,6 +3767,7 @@
     <w:p>
       <w:pPr>
         <w:spacing w:after="0"/>
+        <w:ind w:firstLine="720"/>
       </w:pPr>
       <w:r>
         <w:t xml:space="preserve">•Cada disciplina possui um código de identificação; </w:t>
@@ -3729,6 +3776,7 @@
     <w:p>
       <w:pPr>
         <w:spacing w:after="0"/>
+        <w:ind w:firstLine="720"/>
       </w:pPr>
       <w:r>
         <w:t xml:space="preserve">•Alunos podem trancar matrícula, não estando então matriculados em nenhuma disciplina no semestre; </w:t>
@@ -3737,6 +3785,7 @@
     <w:p>
       <w:pPr>
         <w:spacing w:after="0"/>
+        <w:ind w:firstLine="720"/>
       </w:pPr>
       <w:r>
         <w:t xml:space="preserve">•Em cada semestre, cada aluno pode se matricular em no máximo 9 disciplinas; </w:t>
@@ -3745,6 +3794,7 @@
     <w:p>
       <w:pPr>
         <w:spacing w:after="0"/>
+        <w:ind w:firstLine="720"/>
       </w:pPr>
       <w:r>
         <w:t xml:space="preserve">•O aluno só pode ser reprovado no máximo 3 vezes na mesma disciplina; </w:t>
@@ -3753,6 +3803,7 @@
     <w:p>
       <w:pPr>
         <w:spacing w:after="0"/>
+        <w:ind w:firstLine="720"/>
       </w:pPr>
       <w:r>
         <w:t xml:space="preserve">•A faculdade terá no máximo 3000 alunos matriculados simultaneamente, em 10 cursos; </w:t>
@@ -3761,6 +3812,7 @@
     <w:p>
       <w:pPr>
         <w:spacing w:after="0"/>
+        <w:ind w:firstLine="720"/>
       </w:pPr>
       <w:r>
         <w:t>•Entram 300 alunos novos por ano;</w:t>
@@ -3769,6 +3821,7 @@
     <w:p>
       <w:pPr>
         <w:spacing w:after="0"/>
+        <w:ind w:firstLine="720"/>
       </w:pPr>
       <w:r>
         <w:t xml:space="preserve">•Existem 90 disciplinas no total disponíveis; </w:t>
@@ -3777,6 +3830,7 @@
     <w:p>
       <w:pPr>
         <w:spacing w:after="0"/>
+        <w:ind w:firstLine="720"/>
       </w:pPr>
       <w:r>
         <w:t xml:space="preserve">•Um histórico escolar traz todas as disciplinas cursadas por aluno. Incluindo nota final, Frequência e período do curso realizado; </w:t>
@@ -3785,6 +3839,7 @@
     <w:p>
       <w:pPr>
         <w:spacing w:after="0"/>
+        <w:ind w:firstLine="720"/>
       </w:pPr>
       <w:r>
         <w:t xml:space="preserve">•Professores podem ser cadastrados mesmo sem lecionar disciplinas; </w:t>
@@ -3793,6 +3848,7 @@
     <w:p>
       <w:pPr>
         <w:spacing w:after="0"/>
+        <w:ind w:firstLine="720"/>
       </w:pPr>
       <w:r>
         <w:t xml:space="preserve">•Existem 40 professores trabalhando na escola; </w:t>
@@ -3801,6 +3857,7 @@
     <w:p>
       <w:pPr>
         <w:spacing w:after="0"/>
+        <w:ind w:firstLine="720"/>
       </w:pPr>
       <w:r>
         <w:t>•Cada professor ira lecionar no máximo 4 disciplinas diferentes;</w:t>
@@ -3809,6 +3866,7 @@
     <w:p>
       <w:pPr>
         <w:spacing w:after="0"/>
+        <w:ind w:firstLine="720"/>
       </w:pPr>
       <w:r>
         <w:t xml:space="preserve">•Cada professor é vinculado a um departamento; </w:t>
@@ -3817,6 +3875,7 @@
     <w:p>
       <w:pPr>
         <w:spacing w:after="0"/>
+        <w:ind w:firstLine="720"/>
       </w:pPr>
       <w:r>
         <w:t>•Professores são identificados por um código de professor</w:t>
@@ -3827,7 +3886,7 @@
         <w:pStyle w:val="Ttulo1"/>
         <w:spacing w:before="240" w:after="240" w:line="360" w:lineRule="auto"/>
       </w:pPr>
-      <w:bookmarkStart w:id="4" w:name="_Toc102675967"/>
+      <w:bookmarkStart w:id="4" w:name="_Toc109202145"/>
       <w:r>
         <w:t>3 MODELO ER</w:t>
       </w:r>
@@ -4059,29 +4118,57 @@
       </w:r>
       <w:proofErr w:type="spellStart"/>
       <w:r>
-        <w:t>cod_curso</w:t>
-      </w:r>
-      <w:proofErr w:type="spellEnd"/>
-      <w:r>
-        <w:t xml:space="preserve">, *telefone, </w:t>
-      </w:r>
-      <w:r>
-        <w:t>CPF</w:t>
-      </w:r>
+        <w:t>sobrenome_aluno</w:t>
+      </w:r>
+      <w:proofErr w:type="spellEnd"/>
+      <w:r>
+        <w:t xml:space="preserve">, CPF, status, sexo, </w:t>
+      </w:r>
+      <w:proofErr w:type="spellStart"/>
+      <w:r>
+        <w:t>nome_pai</w:t>
+      </w:r>
+      <w:proofErr w:type="spellEnd"/>
       <w:r>
         <w:t xml:space="preserve">, </w:t>
       </w:r>
-      <w:r>
-        <w:t xml:space="preserve">status, filiação, sexo, contato, </w:t>
-      </w:r>
-      <w:proofErr w:type="spellStart"/>
-      <w:r>
-        <w:t>cod_turma</w:t>
-      </w:r>
-      <w:proofErr w:type="spellEnd"/>
-      <w:r>
-        <w:t>, RG</w:t>
-      </w:r>
+      <w:proofErr w:type="spellStart"/>
+      <w:r>
+        <w:t>nome_mae</w:t>
+      </w:r>
+      <w:proofErr w:type="spellEnd"/>
+      <w:r>
+        <w:t xml:space="preserve">, e-mail, </w:t>
+      </w:r>
+      <w:proofErr w:type="spellStart"/>
+      <w:r>
+        <w:t>whatsapp</w:t>
+      </w:r>
+      <w:proofErr w:type="spellEnd"/>
+      <w:r>
+        <w:t xml:space="preserve">, </w:t>
+      </w:r>
+      <w:proofErr w:type="spellStart"/>
+      <w:r>
+        <w:t>fk_cod_curso</w:t>
+      </w:r>
+      <w:proofErr w:type="spellEnd"/>
+      <w:r>
+        <w:t xml:space="preserve">, </w:t>
+      </w:r>
+      <w:proofErr w:type="spellStart"/>
+      <w:r>
+        <w:t>fk_cod_turma</w:t>
+      </w:r>
+      <w:proofErr w:type="spellEnd"/>
+      <w:r>
+        <w:t xml:space="preserve">, </w:t>
+      </w:r>
+      <w:proofErr w:type="spellStart"/>
+      <w:r>
+        <w:t>fk_cod_endereco</w:t>
+      </w:r>
+      <w:proofErr w:type="spellEnd"/>
     </w:p>
     <w:p>
       <w:pPr>
@@ -4102,6 +4189,7 @@
         <w:rPr>
           <w:color w:val="000000"/>
         </w:rPr>
+        <w:lastRenderedPageBreak/>
         <w:t>Professor</w:t>
       </w:r>
       <w:r>
@@ -4131,7 +4219,6 @@
         <w:rPr>
           <w:color w:val="000000"/>
         </w:rPr>
-        <w:lastRenderedPageBreak/>
         <w:t>cod_professor</w:t>
       </w:r>
       <w:proofErr w:type="spellEnd"/>
@@ -4139,20 +4226,40 @@
         <w:rPr>
           <w:color w:val="000000"/>
         </w:rPr>
-        <w:t xml:space="preserve">, nome, </w:t>
-      </w:r>
-      <w:r>
-        <w:rPr>
-          <w:color w:val="000000"/>
-        </w:rPr>
-        <w:t xml:space="preserve">sobrenome, </w:t>
-      </w:r>
-      <w:proofErr w:type="spellStart"/>
-      <w:r>
-        <w:rPr>
-          <w:color w:val="000000"/>
-        </w:rPr>
-        <w:t>cod_departamento</w:t>
+        <w:t xml:space="preserve">, </w:t>
+      </w:r>
+      <w:proofErr w:type="spellStart"/>
+      <w:r>
+        <w:rPr>
+          <w:color w:val="000000"/>
+        </w:rPr>
+        <w:t>nome</w:t>
+      </w:r>
+      <w:r>
+        <w:rPr>
+          <w:color w:val="000000"/>
+        </w:rPr>
+        <w:t>_professor</w:t>
+      </w:r>
+      <w:proofErr w:type="spellEnd"/>
+      <w:r>
+        <w:rPr>
+          <w:color w:val="000000"/>
+        </w:rPr>
+        <w:t xml:space="preserve">, </w:t>
+      </w:r>
+      <w:proofErr w:type="spellStart"/>
+      <w:r>
+        <w:rPr>
+          <w:color w:val="000000"/>
+        </w:rPr>
+        <w:t>sobrenome</w:t>
+      </w:r>
+      <w:r>
+        <w:rPr>
+          <w:color w:val="000000"/>
+        </w:rPr>
+        <w:t>_professor</w:t>
       </w:r>
       <w:proofErr w:type="spellEnd"/>
       <w:r>
@@ -4161,6 +4268,20 @@
         </w:rPr>
         <w:t>, status</w:t>
       </w:r>
+      <w:r>
+        <w:rPr>
+          <w:color w:val="000000"/>
+        </w:rPr>
+        <w:t xml:space="preserve">, </w:t>
+      </w:r>
+      <w:proofErr w:type="spellStart"/>
+      <w:r>
+        <w:rPr>
+          <w:color w:val="000000"/>
+        </w:rPr>
+        <w:t>fk_cod_departamento</w:t>
+      </w:r>
+      <w:proofErr w:type="spellEnd"/>
     </w:p>
     <w:p>
       <w:pPr>
@@ -4225,6 +4346,46 @@
         <w:rPr>
           <w:color w:val="000000"/>
         </w:rPr>
+        <w:t>,</w:t>
+      </w:r>
+      <w:r>
+        <w:rPr>
+          <w:color w:val="000000"/>
+        </w:rPr>
+        <w:t xml:space="preserve"> </w:t>
+      </w:r>
+      <w:proofErr w:type="spellStart"/>
+      <w:r>
+        <w:rPr>
+          <w:color w:val="000000"/>
+        </w:rPr>
+        <w:t>carga_horaria</w:t>
+      </w:r>
+      <w:proofErr w:type="spellEnd"/>
+      <w:r>
+        <w:rPr>
+          <w:color w:val="000000"/>
+        </w:rPr>
+        <w:t>,</w:t>
+      </w:r>
+      <w:r>
+        <w:rPr>
+          <w:color w:val="000000"/>
+        </w:rPr>
+        <w:t xml:space="preserve"> </w:t>
+      </w:r>
+      <w:proofErr w:type="spellStart"/>
+      <w:r>
+        <w:rPr>
+          <w:color w:val="000000"/>
+        </w:rPr>
+        <w:t>descricao</w:t>
+      </w:r>
+      <w:proofErr w:type="spellEnd"/>
+      <w:r>
+        <w:rPr>
+          <w:color w:val="000000"/>
+        </w:rPr>
         <w:t xml:space="preserve">, </w:t>
       </w:r>
       <w:proofErr w:type="spellStart"/>
@@ -4232,7 +4393,7 @@
         <w:rPr>
           <w:color w:val="000000"/>
         </w:rPr>
-        <w:t>descricao</w:t>
+        <w:t>n_alunos</w:t>
       </w:r>
       <w:proofErr w:type="spellEnd"/>
       <w:r>
@@ -4246,35 +4407,13 @@
         <w:rPr>
           <w:color w:val="000000"/>
         </w:rPr>
+        <w:t>fk_</w:t>
+      </w:r>
+      <w:r>
+        <w:rPr>
+          <w:color w:val="000000"/>
+        </w:rPr>
         <w:t>cod_departamento</w:t>
-      </w:r>
-      <w:proofErr w:type="spellEnd"/>
-      <w:r>
-        <w:rPr>
-          <w:color w:val="000000"/>
-        </w:rPr>
-        <w:t xml:space="preserve">, </w:t>
-      </w:r>
-      <w:proofErr w:type="spellStart"/>
-      <w:r>
-        <w:rPr>
-          <w:color w:val="000000"/>
-        </w:rPr>
-        <w:t>n_alunos</w:t>
-      </w:r>
-      <w:proofErr w:type="spellEnd"/>
-      <w:r>
-        <w:rPr>
-          <w:color w:val="000000"/>
-        </w:rPr>
-        <w:t xml:space="preserve">, </w:t>
-      </w:r>
-      <w:proofErr w:type="spellStart"/>
-      <w:r>
-        <w:rPr>
-          <w:color w:val="000000"/>
-        </w:rPr>
-        <w:t>carga_horaria</w:t>
       </w:r>
       <w:proofErr w:type="spellEnd"/>
     </w:p>
@@ -4360,6 +4499,12 @@
         <w:rPr>
           <w:color w:val="000000"/>
         </w:rPr>
+        <w:t>fk_</w:t>
+      </w:r>
+      <w:r>
+        <w:rPr>
+          <w:color w:val="000000"/>
+        </w:rPr>
         <w:t>cod_departamento</w:t>
       </w:r>
       <w:proofErr w:type="spellEnd"/>
@@ -4660,7 +4805,7 @@
         <w:rPr>
           <w:color w:val="000000"/>
         </w:rPr>
-        <w:t>cod_curso</w:t>
+        <w:t>num_alunos</w:t>
       </w:r>
       <w:proofErr w:type="spellEnd"/>
       <w:r>
@@ -4674,7 +4819,7 @@
         <w:rPr>
           <w:color w:val="000000"/>
         </w:rPr>
-        <w:t>num_alunos</w:t>
+        <w:t>dt_inicio</w:t>
       </w:r>
       <w:proofErr w:type="spellEnd"/>
       <w:r>
@@ -4688,7 +4833,7 @@
         <w:rPr>
           <w:color w:val="000000"/>
         </w:rPr>
-        <w:t>dt_inicio</w:t>
+        <w:t>dt_fim</w:t>
       </w:r>
       <w:proofErr w:type="spellEnd"/>
       <w:r>
@@ -4702,20 +4847,9 @@
         <w:rPr>
           <w:color w:val="000000"/>
         </w:rPr>
-        <w:t>dt_fim</w:t>
-      </w:r>
-      <w:proofErr w:type="spellEnd"/>
-    </w:p>
-    <w:p>
-      <w:r>
-        <w:t xml:space="preserve">Liste os </w:t>
-      </w:r>
-      <w:r>
-        <w:t>possíveis</w:t>
-      </w:r>
-      <w:r>
-        <w:t xml:space="preserve"> relacionamentos encontrados. </w:t>
-      </w:r>
+        <w:t>fk_cod_curso</w:t>
+      </w:r>
+      <w:proofErr w:type="spellEnd"/>
     </w:p>
     <w:p>
       <w:pPr>
@@ -4733,8 +4867,55 @@
         <w:spacing w:after="0"/>
       </w:pPr>
       <w:r>
-        <w:t>Aluno está matriculado em curso</w:t>
-      </w:r>
+        <w:rPr>
+          <w:color w:val="000000"/>
+        </w:rPr>
+        <w:t>Telefone</w:t>
+      </w:r>
+      <w:r>
+        <w:rPr>
+          <w:color w:val="000000"/>
+        </w:rPr>
+        <w:t>:</w:t>
+      </w:r>
+    </w:p>
+    <w:p>
+      <w:pPr>
+        <w:numPr>
+          <w:ilvl w:val="1"/>
+          <w:numId w:val="1"/>
+        </w:numPr>
+        <w:pBdr>
+          <w:top w:val="nil"/>
+          <w:left w:val="nil"/>
+          <w:bottom w:val="nil"/>
+          <w:right w:val="nil"/>
+          <w:between w:val="nil"/>
+        </w:pBdr>
+        <w:spacing w:after="0"/>
+      </w:pPr>
+      <w:proofErr w:type="spellStart"/>
+      <w:r>
+        <w:rPr>
+          <w:color w:val="000000"/>
+        </w:rPr>
+        <w:t>cod_telefone</w:t>
+      </w:r>
+      <w:proofErr w:type="spellEnd"/>
+      <w:r>
+        <w:rPr>
+          <w:color w:val="000000"/>
+        </w:rPr>
+        <w:t xml:space="preserve">, </w:t>
+      </w:r>
+      <w:proofErr w:type="spellStart"/>
+      <w:r>
+        <w:rPr>
+          <w:color w:val="000000"/>
+        </w:rPr>
+        <w:t>num_telefone</w:t>
+      </w:r>
+      <w:proofErr w:type="spellEnd"/>
     </w:p>
     <w:p>
       <w:pPr>
@@ -4751,8 +4932,88 @@
         </w:pBdr>
         <w:spacing w:after="0"/>
       </w:pPr>
-      <w:r>
-        <w:t>Aluno cursa disciplina</w:t>
+      <w:proofErr w:type="spellStart"/>
+      <w:r>
+        <w:rPr>
+          <w:color w:val="000000"/>
+        </w:rPr>
+        <w:t>Endereco</w:t>
+      </w:r>
+      <w:proofErr w:type="spellEnd"/>
+      <w:r>
+        <w:rPr>
+          <w:color w:val="000000"/>
+        </w:rPr>
+        <w:t>:</w:t>
+      </w:r>
+    </w:p>
+    <w:p>
+      <w:pPr>
+        <w:numPr>
+          <w:ilvl w:val="1"/>
+          <w:numId w:val="1"/>
+        </w:numPr>
+        <w:pBdr>
+          <w:top w:val="nil"/>
+          <w:left w:val="nil"/>
+          <w:bottom w:val="nil"/>
+          <w:right w:val="nil"/>
+          <w:between w:val="nil"/>
+        </w:pBdr>
+        <w:spacing w:after="0"/>
+      </w:pPr>
+      <w:proofErr w:type="spellStart"/>
+      <w:r>
+        <w:rPr>
+          <w:color w:val="000000"/>
+        </w:rPr>
+        <w:t>cod_endereco</w:t>
+      </w:r>
+      <w:proofErr w:type="spellEnd"/>
+      <w:r>
+        <w:rPr>
+          <w:color w:val="000000"/>
+        </w:rPr>
+        <w:t xml:space="preserve">, </w:t>
+      </w:r>
+      <w:proofErr w:type="spellStart"/>
+      <w:r>
+        <w:rPr>
+          <w:color w:val="000000"/>
+        </w:rPr>
+        <w:t>nome_rua</w:t>
+      </w:r>
+      <w:proofErr w:type="spellEnd"/>
+      <w:r>
+        <w:rPr>
+          <w:color w:val="000000"/>
+        </w:rPr>
+        <w:t xml:space="preserve">, </w:t>
+      </w:r>
+      <w:proofErr w:type="spellStart"/>
+      <w:r>
+        <w:rPr>
+          <w:color w:val="000000"/>
+        </w:rPr>
+        <w:t>numero_rua</w:t>
+      </w:r>
+      <w:proofErr w:type="spellEnd"/>
+      <w:r>
+        <w:rPr>
+          <w:color w:val="000000"/>
+        </w:rPr>
+        <w:t>, complemento, CEP</w:t>
+      </w:r>
+    </w:p>
+    <w:p>
+      <w:r>
+        <w:t xml:space="preserve">Liste os </w:t>
+      </w:r>
+      <w:r>
+        <w:t>possíveis</w:t>
+      </w:r>
+      <w:r>
+        <w:t xml:space="preserve"> relacionamentos encontrados. </w:t>
       </w:r>
     </w:p>
     <w:p>
@@ -4771,7 +5032,7 @@
         <w:spacing w:after="0"/>
       </w:pPr>
       <w:r>
-        <w:t>Disciplina pertence a curso</w:t>
+        <w:t>Aluno está matriculado em curso</w:t>
       </w:r>
     </w:p>
     <w:p>
@@ -4790,7 +5051,7 @@
         <w:spacing w:after="0"/>
       </w:pPr>
       <w:r>
-        <w:t>Professor ministra disciplina</w:t>
+        <w:t>Aluno cursa disciplina</w:t>
       </w:r>
     </w:p>
     <w:p>
@@ -4809,7 +5070,7 @@
         <w:spacing w:after="0"/>
       </w:pPr>
       <w:r>
-        <w:t>Professor pertence a departamento</w:t>
+        <w:t>Disciplina pertence a curso</w:t>
       </w:r>
     </w:p>
     <w:p>
@@ -4828,7 +5089,7 @@
         <w:spacing w:after="0"/>
       </w:pPr>
       <w:r>
-        <w:t>Departamento é responsável por disciplina</w:t>
+        <w:t>Professor ministra disciplina</w:t>
       </w:r>
     </w:p>
     <w:p>
@@ -4847,7 +5108,7 @@
         <w:spacing w:after="0"/>
       </w:pPr>
       <w:r>
-        <w:t>Departamento controla curso</w:t>
+        <w:t>Professor pertence a departamento</w:t>
       </w:r>
     </w:p>
     <w:p>
@@ -4866,7 +5127,7 @@
         <w:spacing w:after="0"/>
       </w:pPr>
       <w:r>
-        <w:t>Disciplina depende de disciplina</w:t>
+        <w:t>Departamento é responsável por disciplina</w:t>
       </w:r>
     </w:p>
     <w:p>
@@ -4885,7 +5146,7 @@
         <w:spacing w:after="0"/>
       </w:pPr>
       <w:r>
-        <w:t>Curso gera turma</w:t>
+        <w:t>Departamento controla curso</w:t>
       </w:r>
     </w:p>
     <w:p>
@@ -4904,7 +5165,7 @@
         <w:spacing w:after="0"/>
       </w:pPr>
       <w:r>
-        <w:t>Turma pertence aluno</w:t>
+        <w:t>Disciplina depende de disciplina</w:t>
       </w:r>
     </w:p>
     <w:p>
@@ -4923,7 +5184,7 @@
         <w:spacing w:after="0"/>
       </w:pPr>
       <w:r>
-        <w:t>Histórico pertence aluno</w:t>
+        <w:t>Curso gera turma</w:t>
       </w:r>
     </w:p>
     <w:p>
@@ -4942,6 +5203,44 @@
         <w:spacing w:after="0"/>
       </w:pPr>
       <w:r>
+        <w:t>Turma pertence aluno</w:t>
+      </w:r>
+    </w:p>
+    <w:p>
+      <w:pPr>
+        <w:numPr>
+          <w:ilvl w:val="0"/>
+          <w:numId w:val="1"/>
+        </w:numPr>
+        <w:pBdr>
+          <w:top w:val="nil"/>
+          <w:left w:val="nil"/>
+          <w:bottom w:val="nil"/>
+          <w:right w:val="nil"/>
+          <w:between w:val="nil"/>
+        </w:pBdr>
+        <w:spacing w:after="0"/>
+      </w:pPr>
+      <w:r>
+        <w:t>Histórico pertence aluno</w:t>
+      </w:r>
+    </w:p>
+    <w:p>
+      <w:pPr>
+        <w:numPr>
+          <w:ilvl w:val="0"/>
+          <w:numId w:val="1"/>
+        </w:numPr>
+        <w:pBdr>
+          <w:top w:val="nil"/>
+          <w:left w:val="nil"/>
+          <w:bottom w:val="nil"/>
+          <w:right w:val="nil"/>
+          <w:between w:val="nil"/>
+        </w:pBdr>
+        <w:spacing w:after="0"/>
+      </w:pPr>
+      <w:r>
         <w:t xml:space="preserve">Histórico </w:t>
       </w:r>
       <w:r>
@@ -4956,7 +5255,7 @@
         <w:pStyle w:val="Ttulo2"/>
         <w:spacing w:before="240" w:after="240"/>
       </w:pPr>
-      <w:bookmarkStart w:id="5" w:name="_Toc102675968"/>
+      <w:bookmarkStart w:id="5" w:name="_Toc109202146"/>
       <w:r>
         <w:lastRenderedPageBreak/>
         <w:t>4</w:t>
@@ -5609,7 +5908,7 @@
         <w:pStyle w:val="Ttulo2"/>
         <w:spacing w:before="240" w:after="240"/>
       </w:pPr>
-      <w:bookmarkStart w:id="6" w:name="_Toc102675969"/>
+      <w:bookmarkStart w:id="6" w:name="_Toc109202147"/>
       <w:r>
         <w:rPr>
           <w:i/>
@@ -5617,9 +5916,23 @@
         <w:t xml:space="preserve">5 </w:t>
       </w:r>
       <w:r>
-        <w:t>DICIONARIO DE DADOS</w:t>
+        <w:t>DICION</w:t>
+      </w:r>
+      <w:r>
+        <w:t>Á</w:t>
+      </w:r>
+      <w:r>
+        <w:t>RIO DE DADOS</w:t>
       </w:r>
       <w:bookmarkEnd w:id="6"/>
+    </w:p>
+    <w:p>
+      <w:pPr>
+        <w:ind w:firstLine="720"/>
+      </w:pPr>
+      <w:r>
+        <w:t>Não se aplica.</w:t>
+      </w:r>
     </w:p>
     <w:p/>
     <w:p>
@@ -5627,9 +5940,8 @@
         <w:pStyle w:val="Ttulo1"/>
         <w:spacing w:before="240" w:after="240" w:line="360" w:lineRule="auto"/>
       </w:pPr>
-      <w:bookmarkStart w:id="7" w:name="_Toc102675970"/>
-      <w:r>
-        <w:lastRenderedPageBreak/>
+      <w:bookmarkStart w:id="7" w:name="_Toc109202148"/>
+      <w:r>
         <w:t>6</w:t>
       </w:r>
       <w:r>
@@ -5727,6 +6039,7 @@
         <w:jc w:val="left"/>
       </w:pPr>
       <w:r>
+        <w:lastRenderedPageBreak/>
         <w:t>Diagrama Lógico Forma Normal 1</w:t>
       </w:r>
       <w:r>
@@ -5803,7 +6116,6 @@
         <w:jc w:val="left"/>
       </w:pPr>
       <w:r>
-        <w:lastRenderedPageBreak/>
         <w:t>Diagrama Lógico Forma Normal 2</w:t>
       </w:r>
       <w:r>
@@ -5857,8 +6169,9 @@
         <w:pStyle w:val="Ttulo1"/>
         <w:spacing w:before="240" w:after="240" w:line="360" w:lineRule="auto"/>
       </w:pPr>
-      <w:bookmarkStart w:id="8" w:name="_Toc102675971"/>
-      <w:r>
+      <w:bookmarkStart w:id="8" w:name="_Toc109202149"/>
+      <w:r>
+        <w:lastRenderedPageBreak/>
         <w:t>7</w:t>
       </w:r>
       <w:r>
@@ -5895,12 +6208,18 @@
         <w:pStyle w:val="Ttulo1"/>
         <w:spacing w:before="240" w:after="240" w:line="360" w:lineRule="auto"/>
       </w:pPr>
-      <w:bookmarkStart w:id="9" w:name="_Toc102675972"/>
+      <w:bookmarkStart w:id="9" w:name="_Toc109202150"/>
       <w:r>
         <w:t>8</w:t>
       </w:r>
       <w:r>
-        <w:t xml:space="preserve"> TESTES BASICOS</w:t>
+        <w:t xml:space="preserve"> TESTES B</w:t>
+      </w:r>
+      <w:r>
+        <w:t>Á</w:t>
+      </w:r>
+      <w:r>
+        <w:t>SICOS</w:t>
       </w:r>
       <w:bookmarkEnd w:id="9"/>
     </w:p>
@@ -5994,15 +6313,31 @@
           <w:sz w:val="18"/>
           <w:szCs w:val="18"/>
         </w:rPr>
-        <w:t>SELECT RA,  CONCAT(</w:t>
-      </w:r>
-      <w:proofErr w:type="spellStart"/>
-      <w:r>
-        <w:rPr>
-          <w:sz w:val="18"/>
-          <w:szCs w:val="18"/>
-        </w:rPr>
-        <w:t>nome_aluno</w:t>
+        <w:t xml:space="preserve">SELECT </w:t>
+      </w:r>
+      <w:proofErr w:type="spellStart"/>
+      <w:r>
+        <w:rPr>
+          <w:sz w:val="18"/>
+          <w:szCs w:val="18"/>
+        </w:rPr>
+        <w:t>a.RA</w:t>
+      </w:r>
+      <w:proofErr w:type="spellEnd"/>
+      <w:r>
+        <w:rPr>
+          <w:sz w:val="18"/>
+          <w:szCs w:val="18"/>
+        </w:rPr>
+        <w:t>,  CONCAT(</w:t>
+      </w:r>
+      <w:proofErr w:type="spellStart"/>
+      <w:r>
+        <w:rPr>
+          <w:sz w:val="18"/>
+          <w:szCs w:val="18"/>
+        </w:rPr>
+        <w:t>a.nome_aluno</w:t>
       </w:r>
       <w:proofErr w:type="spellEnd"/>
       <w:r>
@@ -6018,7 +6353,7 @@
           <w:sz w:val="18"/>
           <w:szCs w:val="18"/>
         </w:rPr>
-        <w:t>sobrenome_aluno</w:t>
+        <w:t>a.sobrenome_aluno</w:t>
       </w:r>
       <w:proofErr w:type="spellEnd"/>
       <w:r>
@@ -6032,19 +6367,26 @@
     <w:p>
       <w:pPr>
         <w:spacing w:after="0"/>
-        <w:ind w:left="720" w:firstLine="720"/>
-        <w:rPr>
-          <w:sz w:val="18"/>
-          <w:szCs w:val="18"/>
-        </w:rPr>
-      </w:pPr>
-      <w:proofErr w:type="spellStart"/>
-      <w:r>
-        <w:rPr>
-          <w:sz w:val="18"/>
-          <w:szCs w:val="18"/>
-        </w:rPr>
-        <w:t>nome_curso</w:t>
+        <w:ind w:left="720"/>
+        <w:rPr>
+          <w:sz w:val="18"/>
+          <w:szCs w:val="18"/>
+        </w:rPr>
+      </w:pPr>
+      <w:r>
+        <w:rPr>
+          <w:sz w:val="18"/>
+          <w:szCs w:val="18"/>
+        </w:rPr>
+        <w:tab/>
+      </w:r>
+      <w:proofErr w:type="spellStart"/>
+      <w:r>
+        <w:rPr>
+          <w:sz w:val="18"/>
+          <w:szCs w:val="18"/>
+        </w:rPr>
+        <w:t>c.nome_curso</w:t>
       </w:r>
       <w:proofErr w:type="spellEnd"/>
       <w:r>
@@ -6060,15 +6402,22 @@
           <w:sz w:val="18"/>
           <w:szCs w:val="18"/>
         </w:rPr>
-        <w:t>periodo</w:t>
-      </w:r>
-      <w:proofErr w:type="spellEnd"/>
-      <w:r>
-        <w:rPr>
-          <w:sz w:val="18"/>
-          <w:szCs w:val="18"/>
-        </w:rPr>
-        <w:t xml:space="preserve"> FROM aluno a </w:t>
+        <w:t>t.periodo</w:t>
+      </w:r>
+      <w:proofErr w:type="spellEnd"/>
+      <w:r>
+        <w:rPr>
+          <w:sz w:val="18"/>
+          <w:szCs w:val="18"/>
+        </w:rPr>
+        <w:t xml:space="preserve"> FROM aluno a</w:t>
+      </w:r>
+      <w:r>
+        <w:rPr>
+          <w:sz w:val="18"/>
+          <w:szCs w:val="18"/>
+        </w:rPr>
+        <w:t xml:space="preserve"> </w:t>
       </w:r>
     </w:p>
     <w:p>
@@ -6250,7 +6599,6 @@
           <w:sz w:val="20"/>
           <w:szCs w:val="20"/>
         </w:rPr>
-        <w:lastRenderedPageBreak/>
         <w:t>- Consulta d</w:t>
       </w:r>
       <w:r>
@@ -6947,6 +7295,7 @@
           <w:sz w:val="18"/>
           <w:szCs w:val="18"/>
         </w:rPr>
+        <w:lastRenderedPageBreak/>
         <w:t xml:space="preserve">SELECT </w:t>
       </w:r>
       <w:proofErr w:type="spellStart"/>
@@ -7717,7 +8066,7 @@
           <w:sz w:val="18"/>
           <w:szCs w:val="18"/>
         </w:rPr>
-        <w:t>d.nome_disciplina</w:t>
+        <w:t>dis.nome_disciplina</w:t>
       </w:r>
       <w:proofErr w:type="spellEnd"/>
       <w:r>
@@ -7733,7 +8082,7 @@
           <w:sz w:val="18"/>
           <w:szCs w:val="18"/>
         </w:rPr>
-        <w:t>d.nome_departamento</w:t>
+        <w:t>dep.nome_departamento</w:t>
       </w:r>
       <w:proofErr w:type="spellEnd"/>
       <w:r>
@@ -7822,6 +8171,7 @@
           <w:sz w:val="18"/>
           <w:szCs w:val="18"/>
         </w:rPr>
+        <w:tab/>
         <w:t xml:space="preserve">JOIN departamento </w:t>
       </w:r>
       <w:proofErr w:type="spellStart"/>
@@ -7891,7 +8241,6 @@
           <w:sz w:val="18"/>
           <w:szCs w:val="18"/>
         </w:rPr>
-        <w:lastRenderedPageBreak/>
         <w:t xml:space="preserve">JOIN </w:t>
       </w:r>
       <w:proofErr w:type="spellStart"/>
@@ -8206,7 +8555,7 @@
         <w:pStyle w:val="Ttulo1"/>
         <w:spacing w:before="240" w:after="240" w:line="360" w:lineRule="auto"/>
       </w:pPr>
-      <w:bookmarkStart w:id="10" w:name="_Toc102675973"/>
+      <w:bookmarkStart w:id="10" w:name="_Toc109202151"/>
       <w:r>
         <w:t>9</w:t>
       </w:r>
@@ -8214,13 +8563,21 @@
         <w:t xml:space="preserve"> RESULTADO E DISCUSSÃO</w:t>
       </w:r>
       <w:bookmarkEnd w:id="10"/>
+    </w:p>
+    <w:p>
+      <w:pPr>
+        <w:ind w:firstLine="720"/>
+      </w:pPr>
+      <w:r>
+        <w:t>Não se aplica.</w:t>
+      </w:r>
     </w:p>
     <w:p>
       <w:pPr>
         <w:pStyle w:val="Ttulo1"/>
         <w:spacing w:before="240" w:after="240" w:line="360" w:lineRule="auto"/>
       </w:pPr>
-      <w:bookmarkStart w:id="11" w:name="_Toc102675974"/>
+      <w:bookmarkStart w:id="11" w:name="_Toc109202152"/>
       <w:r>
         <w:t>1</w:t>
       </w:r>
@@ -8231,13 +8588,21 @@
         <w:t xml:space="preserve"> DISCUSSÃO</w:t>
       </w:r>
       <w:bookmarkEnd w:id="11"/>
+    </w:p>
+    <w:p>
+      <w:pPr>
+        <w:ind w:firstLine="720"/>
+      </w:pPr>
+      <w:r>
+        <w:t>Não se aplica.</w:t>
+      </w:r>
     </w:p>
     <w:p>
       <w:pPr>
         <w:pStyle w:val="Ttulo1"/>
         <w:spacing w:before="240" w:after="240" w:line="360" w:lineRule="auto"/>
       </w:pPr>
-      <w:bookmarkStart w:id="12" w:name="_Toc102675975"/>
+      <w:bookmarkStart w:id="12" w:name="_Toc109202153"/>
       <w:r>
         <w:t>1</w:t>
       </w:r>
@@ -8248,6 +8613,78 @@
         <w:t xml:space="preserve"> DICAS</w:t>
       </w:r>
       <w:bookmarkEnd w:id="12"/>
+    </w:p>
+    <w:p>
+      <w:pPr>
+        <w:ind w:firstLine="720"/>
+      </w:pPr>
+      <w:r>
+        <w:t>- Manter seus estudos de banco de dados;</w:t>
+      </w:r>
+    </w:p>
+    <w:p>
+      <w:pPr>
+        <w:ind w:firstLine="720"/>
+      </w:pPr>
+      <w:r>
+        <w:t xml:space="preserve">- Procure melhorias no banco </w:t>
+      </w:r>
+      <w:proofErr w:type="spellStart"/>
+      <w:r>
+        <w:t>db_faculdade</w:t>
+      </w:r>
+      <w:proofErr w:type="spellEnd"/>
+      <w:r>
+        <w:t>;</w:t>
+      </w:r>
+    </w:p>
+    <w:p>
+      <w:pPr>
+        <w:ind w:firstLine="720"/>
+      </w:pPr>
+      <w:r>
+        <w:lastRenderedPageBreak/>
+        <w:t>- Busque conhecimento de rotina de backup;</w:t>
+      </w:r>
+    </w:p>
+    <w:p>
+      <w:pPr>
+        <w:ind w:firstLine="720"/>
+      </w:pPr>
+      <w:r>
+        <w:t>- Procure se especializar em um serviço de banco de dados</w:t>
+      </w:r>
+      <w:r>
+        <w:t>;</w:t>
+      </w:r>
+    </w:p>
+    <w:p>
+      <w:pPr>
+        <w:ind w:firstLine="720"/>
+      </w:pPr>
+      <w:r>
+        <w:t>- Mantenha seu GitHub atualizado;</w:t>
+      </w:r>
+    </w:p>
+    <w:p>
+      <w:pPr>
+        <w:ind w:firstLine="720"/>
+      </w:pPr>
+      <w:r>
+        <w:t>- Procure uma forma de colocar o banco em um servidor gratuito</w:t>
+      </w:r>
+      <w:r>
+        <w:t xml:space="preserve"> </w:t>
+      </w:r>
+      <w:r>
+        <w:t>(AWS, Oracle</w:t>
+      </w:r>
+      <w:r>
+        <w:t>, Azure</w:t>
+      </w:r>
+      <w:r>
+        <w:t>...)</w:t>
+      </w:r>
     </w:p>
     <w:p>
       <w:pPr>
@@ -8258,15 +8695,74 @@
           <w:highlight w:val="white"/>
         </w:rPr>
       </w:pPr>
-      <w:bookmarkStart w:id="13" w:name="_Toc102675976"/>
+      <w:bookmarkStart w:id="13" w:name="_Toc109202154"/>
       <w:r>
         <w:rPr>
           <w:color w:val="222222"/>
           <w:highlight w:val="white"/>
         </w:rPr>
+        <w:t xml:space="preserve">12 </w:t>
+      </w:r>
+      <w:r>
+        <w:rPr>
+          <w:color w:val="222222"/>
+          <w:highlight w:val="white"/>
+        </w:rPr>
         <w:t>CONCLUSÃO</w:t>
       </w:r>
       <w:bookmarkEnd w:id="13"/>
+    </w:p>
+    <w:p>
+      <w:pPr>
+        <w:ind w:firstLine="720"/>
+        <w:rPr>
+          <w:highlight w:val="white"/>
+        </w:rPr>
+      </w:pPr>
+      <w:r>
+        <w:rPr>
+          <w:highlight w:val="white"/>
+        </w:rPr>
+        <w:t xml:space="preserve">Nesse curso pude me especializar na linguagem SQL, onde anteriormente tive apenas um breve contato no curso Técnico em Informática e Análise e Desenvolvimento de Sistemas, onde realizei apenas o CRUD no banco de dados. Já nesse curso pude explorar as diversas funcionalidades e automações que a linguagem SQL possibilita ser feita no banco de dados, tornando-o mais eficiente, seguro e </w:t>
+      </w:r>
+      <w:r>
+        <w:rPr>
+          <w:highlight w:val="white"/>
+        </w:rPr>
+        <w:t>automatizado</w:t>
+      </w:r>
+      <w:r>
+        <w:rPr>
+          <w:highlight w:val="white"/>
+        </w:rPr>
+        <w:t xml:space="preserve"> em suas </w:t>
+      </w:r>
+      <w:r>
+        <w:rPr>
+          <w:highlight w:val="white"/>
+        </w:rPr>
+        <w:t>Q</w:t>
+      </w:r>
+      <w:r>
+        <w:rPr>
+          <w:highlight w:val="white"/>
+        </w:rPr>
+        <w:t xml:space="preserve">uery. </w:t>
+      </w:r>
+    </w:p>
+    <w:p>
+      <w:pPr>
+        <w:ind w:firstLine="720"/>
+        <w:rPr>
+          <w:highlight w:val="white"/>
+        </w:rPr>
+      </w:pPr>
+      <w:r>
+        <w:rPr>
+          <w:highlight w:val="white"/>
+        </w:rPr>
+        <w:t>O diferencial desse curso foi o ensino de como gerenciar um banco de dados independente do SGBD, podendo realizar todo esse gerenciamento até mesmo pela linha de comando de um CMD(Windows) ou Terminal(Linux), proporcionando uma maior segurança ao banco por estar realizando um acesso direto ao banco e não através de uma ferramenta desenvolvida por terceiros.</w:t>
+      </w:r>
     </w:p>
     <w:sectPr>
       <w:headerReference w:type="default" r:id="rId23"/>
@@ -9284,10 +9780,12 @@
     <w:autoRedefine/>
     <w:uiPriority w:val="39"/>
     <w:unhideWhenUsed/>
-    <w:rsid w:val="00253BEF"/>
+    <w:rsid w:val="00F33CC8"/>
     <w:pPr>
+      <w:tabs>
+        <w:tab w:val="right" w:pos="9061"/>
+      </w:tabs>
       <w:spacing w:after="100"/>
-      <w:ind w:left="240"/>
     </w:pPr>
   </w:style>
   <w:style w:type="character" w:styleId="Hyperlink">

</xml_diff>